<commit_message>
update on adaptable boards
</commit_message>
<xml_diff>
--- a/adaptable-game/boards/phd-board.docx
+++ b/adaptable-game/boards/phd-board.docx
@@ -1093,8 +1093,6 @@
               </w:rPr>
               <w:t>?</w:t>
             </w:r>
-            <w:bookmarkStart w:id="0" w:name="_GoBack"/>
-            <w:bookmarkEnd w:id="0"/>
           </w:p>
         </w:tc>
         <w:tc>
@@ -1273,6 +1271,7 @@
           <w:lang w:val="en-US"/>
         </w:rPr>
       </w:pPr>
+      <w:bookmarkStart w:id="0" w:name="_GoBack"/>
       <w:r>
         <w:rPr>
           <w:b/>
@@ -1285,13 +1284,13 @@
           <wp:anchor distT="0" distB="0" distL="114300" distR="114300" simplePos="0" relativeHeight="251705856" behindDoc="0" locked="0" layoutInCell="1" allowOverlap="1">
             <wp:simplePos x="0" y="0"/>
             <wp:positionH relativeFrom="column">
-              <wp:posOffset>11422702</wp:posOffset>
+              <wp:posOffset>11661630</wp:posOffset>
             </wp:positionH>
             <wp:positionV relativeFrom="paragraph">
-              <wp:posOffset>8296190</wp:posOffset>
+              <wp:posOffset>8293735</wp:posOffset>
             </wp:positionV>
-            <wp:extent cx="2087880" cy="695960"/>
-            <wp:effectExtent l="0" t="0" r="7620" b="8890"/>
+            <wp:extent cx="1606839" cy="695960"/>
+            <wp:effectExtent l="0" t="0" r="0" b="8890"/>
             <wp:wrapNone/>
             <wp:docPr id="79" name="Image 79"/>
             <wp:cNvGraphicFramePr>
@@ -1319,7 +1318,7 @@
                   <pic:spPr>
                     <a:xfrm>
                       <a:off x="0" y="0"/>
-                      <a:ext cx="2087880" cy="695960"/>
+                      <a:ext cx="1606839" cy="695960"/>
                     </a:xfrm>
                     <a:prstGeom prst="rect">
                       <a:avLst/>
@@ -1328,9 +1327,13 @@
                 </pic:pic>
               </a:graphicData>
             </a:graphic>
+            <wp14:sizeRelH relativeFrom="margin">
+              <wp14:pctWidth>0</wp14:pctWidth>
+            </wp14:sizeRelH>
           </wp:anchor>
         </w:drawing>
       </w:r>
+      <w:bookmarkEnd w:id="0"/>
       <w:r>
         <w:rPr>
           <w:b/>
@@ -2824,7 +2827,7 @@
 </file>
 
 <file path=customXml/itemProps1.xml><?xml version="1.0" encoding="utf-8"?>
-<ds:datastoreItem xmlns:ds="http://schemas.openxmlformats.org/officeDocument/2006/customXml" ds:itemID="{5A7975AD-128E-4EAA-8207-9B1744DC36E7}">
+<ds:datastoreItem xmlns:ds="http://schemas.openxmlformats.org/officeDocument/2006/customXml" ds:itemID="{74334E29-C654-4D8D-A351-47E374D6271F}">
   <ds:schemaRefs>
     <ds:schemaRef ds:uri="http://schemas.openxmlformats.org/officeDocument/2006/bibliography"/>
   </ds:schemaRefs>

</xml_diff>